<commit_message>
modifications to the cv
</commit_message>
<xml_diff>
--- a/final cv_2.docx
+++ b/final cv_2.docx
@@ -140,12 +140,24 @@
           <w:szCs w:val="22"/>
         </w:rPr>
       </w:pPr>
-      <w:r>
+    </w:p>
+    <w:p>
+      <w:pPr>
+        <w:pStyle w:val="Standard"/>
         <w:rPr>
           <w:rFonts w:asciiTheme="minorHAnsi" w:hAnsiTheme="minorHAnsi"/>
           <w:sz w:val="22"/>
           <w:szCs w:val="22"/>
         </w:rPr>
+      </w:pPr>
+      <w:bookmarkStart w:id="0" w:name="_GoBack"/>
+      <w:bookmarkEnd w:id="0"/>
+      <w:r>
+        <w:rPr>
+          <w:rFonts w:asciiTheme="minorHAnsi" w:hAnsiTheme="minorHAnsi"/>
+          <w:sz w:val="22"/>
+          <w:szCs w:val="22"/>
+        </w:rPr>
         <w:t>417 49 Göteborg</w:t>
       </w:r>
       <w:r>
@@ -211,12 +223,14 @@
         <w:rPr>
           <w:sz w:val="22"/>
           <w:szCs w:val="22"/>
-        </w:rPr>
-      </w:pPr>
-      <w:r>
-        <w:rPr>
-          <w:sz w:val="22"/>
-          <w:szCs w:val="22"/>
+          <w:lang w:val="sv-SE"/>
+        </w:rPr>
+      </w:pPr>
+      <w:r>
+        <w:rPr>
+          <w:sz w:val="22"/>
+          <w:szCs w:val="22"/>
+          <w:lang w:val="sv-SE"/>
         </w:rPr>
         <w:t>E-mail:</w:t>
       </w:r>
@@ -224,6 +238,7 @@
         <w:rPr>
           <w:sz w:val="22"/>
           <w:szCs w:val="22"/>
+          <w:lang w:val="sv-SE"/>
         </w:rPr>
         <w:t xml:space="preserve"> </w:t>
       </w:r>
@@ -231,6 +246,7 @@
         <w:rPr>
           <w:sz w:val="22"/>
           <w:szCs w:val="22"/>
+          <w:lang w:val="sv-SE"/>
         </w:rPr>
         <w:t>sadikhan89@gmail.com</w:t>
       </w:r>
@@ -242,6 +258,7 @@
           <w:b/>
           <w:sz w:val="27"/>
           <w:szCs w:val="27"/>
+          <w:lang w:val="sv-SE"/>
         </w:rPr>
       </w:pPr>
     </w:p>
@@ -253,6 +270,7 @@
           <w:b/>
           <w:sz w:val="22"/>
           <w:szCs w:val="22"/>
+          <w:lang w:val="sv-SE"/>
         </w:rPr>
       </w:pPr>
     </w:p>
@@ -264,6 +282,7 @@
           <w:b/>
           <w:sz w:val="20"/>
           <w:szCs w:val="20"/>
+          <w:lang w:val="sv-SE"/>
         </w:rPr>
       </w:pPr>
       <w:r>
@@ -272,6 +291,7 @@
           <w:b/>
           <w:sz w:val="22"/>
           <w:szCs w:val="22"/>
+          <w:lang w:val="sv-SE"/>
         </w:rPr>
         <w:t>Arbetslivserfarenhet</w:t>
       </w:r>
@@ -282,21 +302,24 @@
         <w:rPr>
           <w:sz w:val="20"/>
           <w:szCs w:val="20"/>
-        </w:rPr>
-      </w:pPr>
-    </w:p>
-    <w:p>
-      <w:pPr>
-        <w:pStyle w:val="Style1"/>
-        <w:rPr>
-          <w:sz w:val="20"/>
-          <w:szCs w:val="20"/>
-        </w:rPr>
-      </w:pPr>
-      <w:r>
-        <w:rPr>
-          <w:sz w:val="20"/>
-          <w:szCs w:val="20"/>
+          <w:lang w:val="sv-SE"/>
+        </w:rPr>
+      </w:pPr>
+    </w:p>
+    <w:p>
+      <w:pPr>
+        <w:pStyle w:val="Style1"/>
+        <w:rPr>
+          <w:sz w:val="20"/>
+          <w:szCs w:val="20"/>
+          <w:lang w:val="sv-SE"/>
+        </w:rPr>
+      </w:pPr>
+      <w:r>
+        <w:rPr>
+          <w:sz w:val="20"/>
+          <w:szCs w:val="20"/>
+          <w:lang w:val="sv-SE"/>
         </w:rPr>
         <w:t>201308</w:t>
       </w:r>
@@ -304,6 +327,7 @@
         <w:rPr>
           <w:sz w:val="20"/>
           <w:szCs w:val="20"/>
+          <w:lang w:val="sv-SE"/>
         </w:rPr>
         <w:t xml:space="preserve"> </w:t>
       </w:r>
@@ -311,6 +335,7 @@
         <w:rPr>
           <w:sz w:val="20"/>
           <w:szCs w:val="20"/>
+          <w:lang w:val="sv-SE"/>
         </w:rPr>
         <w:t>-</w:t>
       </w:r>
@@ -318,6 +343,7 @@
         <w:rPr>
           <w:sz w:val="20"/>
           <w:szCs w:val="20"/>
+          <w:lang w:val="sv-SE"/>
         </w:rPr>
         <w:t xml:space="preserve"> </w:t>
       </w:r>
@@ -325,6 +351,7 @@
         <w:rPr>
           <w:sz w:val="20"/>
           <w:szCs w:val="20"/>
+          <w:lang w:val="sv-SE"/>
         </w:rPr>
         <w:t>201401     Göteborg Universitet</w:t>
       </w:r>
@@ -335,12 +362,14 @@
         <w:rPr>
           <w:sz w:val="20"/>
           <w:szCs w:val="20"/>
-        </w:rPr>
-      </w:pPr>
-      <w:r>
-        <w:rPr>
-          <w:sz w:val="20"/>
-          <w:szCs w:val="20"/>
+          <w:lang w:val="sv-SE"/>
+        </w:rPr>
+      </w:pPr>
+      <w:r>
+        <w:rPr>
+          <w:sz w:val="20"/>
+          <w:szCs w:val="20"/>
+          <w:lang w:val="sv-SE"/>
         </w:rPr>
         <w:t xml:space="preserve">                      Teaching Assist</w:t>
       </w:r>
@@ -348,6 +377,7 @@
         <w:rPr>
           <w:sz w:val="20"/>
           <w:szCs w:val="20"/>
+          <w:lang w:val="sv-SE"/>
         </w:rPr>
         <w:t>ant (Course :</w:t>
       </w:r>
@@ -355,6 +385,7 @@
         <w:rPr>
           <w:sz w:val="20"/>
           <w:szCs w:val="20"/>
+          <w:lang w:val="sv-SE"/>
         </w:rPr>
         <w:t xml:space="preserve"> Database</w:t>
       </w:r>
@@ -362,6 +393,7 @@
         <w:rPr>
           <w:sz w:val="20"/>
           <w:szCs w:val="20"/>
+          <w:lang w:val="sv-SE"/>
         </w:rPr>
         <w:t xml:space="preserve"> and User Interface</w:t>
       </w:r>
@@ -369,6 +401,7 @@
         <w:rPr>
           <w:sz w:val="20"/>
           <w:szCs w:val="20"/>
+          <w:lang w:val="sv-SE"/>
         </w:rPr>
         <w:t>)</w:t>
       </w:r>
@@ -385,6 +418,7 @@
         <w:rPr>
           <w:sz w:val="20"/>
           <w:szCs w:val="20"/>
+          <w:lang w:val="sv-SE"/>
         </w:rPr>
         <w:t xml:space="preserve">                      </w:t>
       </w:r>
@@ -794,35 +828,7 @@
           <w:sz w:val="20"/>
           <w:szCs w:val="20"/>
         </w:rPr>
-        <w:t xml:space="preserve">                 Java/Python  programming</w:t>
-      </w:r>
-      <w:r>
-        <w:rPr>
-          <w:sz w:val="20"/>
-          <w:szCs w:val="20"/>
-        </w:rPr>
-        <w:t>language, defect management and the usage of metrics and graphs</w:t>
-      </w:r>
-      <w:r>
-        <w:rPr>
-          <w:sz w:val="20"/>
-          <w:szCs w:val="20"/>
-        </w:rPr>
-        <w:t xml:space="preserve">, </w:t>
-      </w:r>
-      <w:r>
-        <w:rPr>
-          <w:sz w:val="20"/>
-          <w:szCs w:val="20"/>
-        </w:rPr>
-        <w:t xml:space="preserve"> </w:t>
-      </w:r>
-      <w:r>
-        <w:rPr>
-          <w:sz w:val="20"/>
-          <w:szCs w:val="20"/>
-        </w:rPr>
-        <w:t xml:space="preserve">                                    </w:t>
+        <w:t xml:space="preserve">                 Java/Python  programminglanguage, defect management and the usage of metrics and graphs,                                      </w:t>
       </w:r>
     </w:p>
     <w:p>
@@ -841,8 +847,6 @@
         </w:rPr>
         <w:t xml:space="preserve">                 </w:t>
       </w:r>
-      <w:bookmarkStart w:id="0" w:name="_GoBack"/>
-      <w:bookmarkEnd w:id="0"/>
       <w:r>
         <w:rPr>
           <w:sz w:val="20"/>

</xml_diff>